<commit_message>
lab prep update; did not get all the way finished
</commit_message>
<xml_diff>
--- a/Lab5_445L/Requirements Document.docx
+++ b/Lab5_445L/Requirements Document.docx
@@ -27,437 +27,952 @@
           <w:sz w:val="20"/>
         </w:rPr>
       </w:pPr>
+      <w:r>
+        <w:rPr>
+          <w:rFonts w:ascii="Garamond" w:hAnsi="Garamond"/>
+          <w:sz w:val="20"/>
+        </w:rPr>
+        <w:t>1. Overview</w:t>
+      </w:r>
+    </w:p>
+    <w:p>
+      <w:pPr>
+        <w:rPr>
+          <w:rFonts w:ascii="Garamond" w:hAnsi="Garamond"/>
+          <w:sz w:val="20"/>
+        </w:rPr>
+      </w:pPr>
+      <w:r>
+        <w:rPr>
+          <w:rFonts w:ascii="Garamond" w:hAnsi="Garamond"/>
+          <w:sz w:val="20"/>
+        </w:rPr>
+        <w:t xml:space="preserve">  1.1. Objectives: Why are we doing this project? What is the purpose? </w:t>
+      </w:r>
+    </w:p>
+    <w:p>
+      <w:pPr>
+        <w:ind w:firstLine="720"/>
+        <w:jc w:val="both"/>
+        <w:rPr>
+          <w:rFonts w:ascii="Times New Roman" w:hAnsi="Times New Roman"/>
+          <w:sz w:val="20"/>
+        </w:rPr>
+      </w:pPr>
+      <w:r>
+        <w:rPr>
+          <w:rFonts w:ascii="Times New Roman" w:hAnsi="Times New Roman"/>
+          <w:sz w:val="20"/>
+        </w:rPr>
+        <w:t>The objectives of this project are to design, build and test a music player. Educationally, students are learning how to interface a DAC, how to design a speaker amplifier, how to store digital music in ROM, and how to perform DAC output in the background. Your goal is to play your favorite song.</w:t>
+      </w:r>
+    </w:p>
+    <w:p>
+      <w:pPr>
+        <w:jc w:val="both"/>
+        <w:rPr>
+          <w:rFonts w:ascii="Times New Roman" w:hAnsi="Times New Roman"/>
+          <w:sz w:val="20"/>
+        </w:rPr>
+      </w:pPr>
+    </w:p>
+    <w:p>
+      <w:pPr>
+        <w:rPr>
+          <w:rFonts w:ascii="Garamond" w:hAnsi="Garamond"/>
+          <w:sz w:val="20"/>
+        </w:rPr>
+      </w:pPr>
+      <w:r>
+        <w:rPr>
+          <w:rFonts w:ascii="Garamond" w:hAnsi="Garamond"/>
+          <w:sz w:val="20"/>
+        </w:rPr>
+        <w:t xml:space="preserve">  1.2. Process: How will the project be developed? </w:t>
+      </w:r>
+    </w:p>
+    <w:p>
+      <w:pPr>
+        <w:ind w:firstLine="720"/>
+        <w:jc w:val="both"/>
+        <w:rPr>
+          <w:rFonts w:ascii="Times New Roman" w:hAnsi="Times New Roman"/>
+          <w:sz w:val="20"/>
+        </w:rPr>
+      </w:pPr>
+      <w:r>
+        <w:rPr>
+          <w:rFonts w:ascii="Times New Roman" w:hAnsi="Times New Roman"/>
+          <w:sz w:val="20"/>
+        </w:rPr>
+        <w:t xml:space="preserve">The project will be developed using the TM4C123 board. There will be </w:t>
+      </w:r>
+      <w:r>
+        <w:rPr>
+          <w:rFonts w:ascii="Times New Roman" w:hAnsi="Times New Roman"/>
+          <w:sz w:val="20"/>
+          <w:highlight w:val="yellow"/>
+        </w:rPr>
+        <w:t>t</w:t>
+      </w:r>
+      <w:r>
+        <w:rPr>
+          <w:rFonts w:ascii="Times New Roman" w:hAnsi="Times New Roman"/>
+          <w:sz w:val="20"/>
+          <w:highlight w:val="yellow"/>
+        </w:rPr>
+        <w:t>hree</w:t>
+      </w:r>
+      <w:r>
+        <w:rPr>
+          <w:rFonts w:ascii="Times New Roman" w:hAnsi="Times New Roman"/>
+          <w:sz w:val="20"/>
+        </w:rPr>
+        <w:t xml:space="preserve"> switches that the operator will use to control the music player.</w:t>
+      </w:r>
+      <w:r>
+        <w:rPr>
+          <w:rFonts w:ascii="Times New Roman" w:hAnsi="Times New Roman"/>
+          <w:sz w:val="20"/>
+        </w:rPr>
+        <w:t xml:space="preserve"> </w:t>
+      </w:r>
+      <w:r>
+        <w:rPr>
+          <w:rFonts w:ascii="Times New Roman" w:hAnsi="Times New Roman"/>
+          <w:sz w:val="20"/>
+          <w:highlight w:val="yellow"/>
+        </w:rPr>
+        <w:t>One switch will play/pause the song; one switch will rewind the song; one switch will change the instrument that the microcontroller is “using” to play the song.</w:t>
+      </w:r>
+      <w:r>
+        <w:rPr>
+          <w:rFonts w:ascii="Times New Roman" w:hAnsi="Times New Roman"/>
+          <w:sz w:val="20"/>
+        </w:rPr>
+        <w:t xml:space="preserve"> The system will be built on a solderless breadboard and run on the usual USB power. The system may use the </w:t>
+      </w:r>
+      <w:proofErr w:type="gramStart"/>
+      <w:r>
+        <w:rPr>
+          <w:rFonts w:ascii="Times New Roman" w:hAnsi="Times New Roman"/>
+          <w:sz w:val="20"/>
+        </w:rPr>
+        <w:t>on board</w:t>
+      </w:r>
+      <w:proofErr w:type="gramEnd"/>
+      <w:r>
+        <w:rPr>
+          <w:rFonts w:ascii="Times New Roman" w:hAnsi="Times New Roman"/>
+          <w:sz w:val="20"/>
+        </w:rPr>
+        <w:t xml:space="preserve"> switches or off-board switches. A hardware/software interface will be designed that allows software to control the player. There will be at least three hardware/software modules: switch input, DAC output, and the </w:t>
+      </w:r>
+      <w:r>
+        <w:rPr>
+          <w:rFonts w:ascii="Times New Roman" w:hAnsi="Times New Roman"/>
+          <w:sz w:val="20"/>
+          <w:highlight w:val="yellow"/>
+        </w:rPr>
+        <w:t>sound controller</w:t>
+      </w:r>
+      <w:r>
+        <w:rPr>
+          <w:rFonts w:ascii="Times New Roman" w:hAnsi="Times New Roman"/>
+          <w:sz w:val="20"/>
+        </w:rPr>
+        <w:t>.  The process will be to design and test each module independently from the other modules. After each module is tested, the system will be built and tested.</w:t>
+      </w:r>
+    </w:p>
+    <w:p>
+      <w:pPr>
+        <w:rPr>
+          <w:rFonts w:ascii="Times New Roman" w:hAnsi="Times New Roman"/>
+          <w:sz w:val="20"/>
+        </w:rPr>
+      </w:pPr>
+    </w:p>
+    <w:p>
+      <w:pPr>
+        <w:rPr>
+          <w:rFonts w:ascii="Garamond" w:hAnsi="Garamond"/>
+          <w:sz w:val="20"/>
+        </w:rPr>
+      </w:pPr>
+      <w:r>
+        <w:rPr>
+          <w:sz w:val="20"/>
+        </w:rPr>
+        <w:t xml:space="preserve">  </w:t>
+      </w:r>
+      <w:r>
+        <w:rPr>
+          <w:rFonts w:ascii="Garamond" w:hAnsi="Garamond"/>
+          <w:sz w:val="20"/>
+        </w:rPr>
+        <w:t>1.3. Roles and Responsibilities: Who will do what?  Who are the clients?</w:t>
+      </w:r>
+    </w:p>
+    <w:p>
+      <w:pPr>
+        <w:ind w:firstLine="720"/>
+        <w:jc w:val="both"/>
+        <w:rPr>
+          <w:rFonts w:ascii="Times New Roman" w:hAnsi="Times New Roman"/>
+          <w:sz w:val="20"/>
+        </w:rPr>
+      </w:pPr>
+      <w:r>
+        <w:rPr>
+          <w:rFonts w:ascii="Times New Roman" w:hAnsi="Times New Roman"/>
+          <w:sz w:val="20"/>
+        </w:rPr>
+        <w:t xml:space="preserve">EE445L students are the engineers and the TA is the client. Students are expected to make minor modifications to this document </w:t>
+      </w:r>
+      <w:proofErr w:type="gramStart"/>
+      <w:r>
+        <w:rPr>
+          <w:rFonts w:ascii="Times New Roman" w:hAnsi="Times New Roman"/>
+          <w:sz w:val="20"/>
+        </w:rPr>
+        <w:t>in order to</w:t>
+      </w:r>
+      <w:proofErr w:type="gramEnd"/>
+      <w:r>
+        <w:rPr>
+          <w:rFonts w:ascii="Times New Roman" w:hAnsi="Times New Roman"/>
+          <w:sz w:val="20"/>
+        </w:rPr>
+        <w:t xml:space="preserve"> clarify exactly what they plan to build. Students </w:t>
+      </w:r>
+      <w:proofErr w:type="gramStart"/>
+      <w:r>
+        <w:rPr>
+          <w:rFonts w:ascii="Times New Roman" w:hAnsi="Times New Roman"/>
+          <w:sz w:val="20"/>
+        </w:rPr>
+        <w:t>are allowed to</w:t>
+      </w:r>
+      <w:proofErr w:type="gramEnd"/>
+      <w:r>
+        <w:rPr>
+          <w:rFonts w:ascii="Times New Roman" w:hAnsi="Times New Roman"/>
+          <w:sz w:val="20"/>
+        </w:rPr>
+        <w:t xml:space="preserve"> divide responsibilities of the project however they wish, but, at the time of demonstration, both students are expected to understand all aspects of the design.</w:t>
+      </w:r>
+    </w:p>
+    <w:p>
+      <w:pPr>
+        <w:pStyle w:val="ListParagraph"/>
+        <w:numPr>
+          <w:ilvl w:val="0"/>
+          <w:numId w:val="1"/>
+        </w:numPr>
+        <w:jc w:val="both"/>
+        <w:rPr>
+          <w:rFonts w:ascii="Times New Roman" w:hAnsi="Times New Roman"/>
+          <w:sz w:val="20"/>
+        </w:rPr>
+      </w:pPr>
+      <w:r>
+        <w:rPr>
+          <w:rFonts w:ascii="Times New Roman" w:hAnsi="Times New Roman"/>
+          <w:sz w:val="20"/>
+        </w:rPr>
+        <w:t>Tasks:</w:t>
+      </w:r>
+    </w:p>
+    <w:p>
+      <w:pPr>
+        <w:pStyle w:val="ListParagraph"/>
+        <w:numPr>
+          <w:ilvl w:val="1"/>
+          <w:numId w:val="1"/>
+        </w:numPr>
+        <w:jc w:val="both"/>
+        <w:rPr>
+          <w:rFonts w:ascii="Times New Roman" w:hAnsi="Times New Roman"/>
+          <w:sz w:val="20"/>
+          <w:highlight w:val="yellow"/>
+        </w:rPr>
+      </w:pPr>
+      <w:r>
+        <w:rPr>
+          <w:rFonts w:ascii="Times New Roman" w:hAnsi="Times New Roman"/>
+          <w:sz w:val="20"/>
+          <w:highlight w:val="yellow"/>
+        </w:rPr>
+        <w:t>Requirements document – Daniel Diamont</w:t>
+      </w:r>
+    </w:p>
+    <w:p>
+      <w:pPr>
+        <w:pStyle w:val="ListParagraph"/>
+        <w:numPr>
+          <w:ilvl w:val="1"/>
+          <w:numId w:val="1"/>
+        </w:numPr>
+        <w:jc w:val="both"/>
+        <w:rPr>
+          <w:rFonts w:ascii="Times New Roman" w:hAnsi="Times New Roman"/>
+          <w:sz w:val="20"/>
+          <w:highlight w:val="yellow"/>
+        </w:rPr>
+      </w:pPr>
+      <w:r>
+        <w:rPr>
+          <w:rFonts w:ascii="Times New Roman" w:hAnsi="Times New Roman"/>
+          <w:sz w:val="20"/>
+          <w:highlight w:val="yellow"/>
+        </w:rPr>
+        <w:t>PCB Artist schematic – Robert Noe</w:t>
+      </w:r>
+    </w:p>
+    <w:p>
+      <w:pPr>
+        <w:pStyle w:val="ListParagraph"/>
+        <w:numPr>
+          <w:ilvl w:val="1"/>
+          <w:numId w:val="1"/>
+        </w:numPr>
+        <w:jc w:val="both"/>
+        <w:rPr>
+          <w:rFonts w:ascii="Times New Roman" w:hAnsi="Times New Roman"/>
+          <w:sz w:val="20"/>
+          <w:highlight w:val="yellow"/>
+        </w:rPr>
+      </w:pPr>
+      <w:r>
+        <w:rPr>
+          <w:rFonts w:ascii="Times New Roman" w:hAnsi="Times New Roman"/>
+          <w:sz w:val="20"/>
+          <w:highlight w:val="yellow"/>
+        </w:rPr>
+        <w:t>Switch input software – Robert Noe</w:t>
+      </w:r>
+    </w:p>
+    <w:p>
+      <w:pPr>
+        <w:pStyle w:val="ListParagraph"/>
+        <w:numPr>
+          <w:ilvl w:val="1"/>
+          <w:numId w:val="1"/>
+        </w:numPr>
+        <w:jc w:val="both"/>
+        <w:rPr>
+          <w:rFonts w:ascii="Times New Roman" w:hAnsi="Times New Roman"/>
+          <w:sz w:val="20"/>
+          <w:highlight w:val="yellow"/>
+        </w:rPr>
+      </w:pPr>
+      <w:r>
+        <w:rPr>
+          <w:rFonts w:ascii="Times New Roman" w:hAnsi="Times New Roman"/>
+          <w:sz w:val="20"/>
+          <w:highlight w:val="yellow"/>
+        </w:rPr>
+        <w:t>DAC Output software – Daniel Diamont</w:t>
+      </w:r>
+    </w:p>
+    <w:p>
+      <w:pPr>
+        <w:pStyle w:val="ListParagraph"/>
+        <w:numPr>
+          <w:ilvl w:val="1"/>
+          <w:numId w:val="1"/>
+        </w:numPr>
+        <w:jc w:val="both"/>
+        <w:rPr>
+          <w:rFonts w:ascii="Times New Roman" w:hAnsi="Times New Roman"/>
+          <w:sz w:val="20"/>
+          <w:highlight w:val="yellow"/>
+        </w:rPr>
+      </w:pPr>
+      <w:r>
+        <w:rPr>
+          <w:rFonts w:ascii="Times New Roman" w:hAnsi="Times New Roman"/>
+          <w:sz w:val="20"/>
+          <w:highlight w:val="yellow"/>
+        </w:rPr>
+        <w:t>Sound controller software – Daniel Diamont</w:t>
+      </w:r>
+    </w:p>
+    <w:p>
+      <w:pPr>
+        <w:pStyle w:val="ListParagraph"/>
+        <w:numPr>
+          <w:ilvl w:val="1"/>
+          <w:numId w:val="1"/>
+        </w:numPr>
+        <w:jc w:val="both"/>
+        <w:rPr>
+          <w:rFonts w:ascii="Times New Roman" w:hAnsi="Times New Roman"/>
+          <w:sz w:val="20"/>
+          <w:highlight w:val="yellow"/>
+        </w:rPr>
+      </w:pPr>
+      <w:r>
+        <w:rPr>
+          <w:rFonts w:ascii="Times New Roman" w:hAnsi="Times New Roman"/>
+          <w:sz w:val="20"/>
+          <w:highlight w:val="yellow"/>
+        </w:rPr>
+        <w:t>Checkout – Daniel Diamont and Robert</w:t>
+      </w:r>
+      <w:r>
+        <w:rPr>
+          <w:rFonts w:ascii="Times New Roman" w:hAnsi="Times New Roman"/>
+          <w:sz w:val="20"/>
+          <w:highlight w:val="yellow"/>
+        </w:rPr>
+        <w:t xml:space="preserve"> Noe</w:t>
+      </w:r>
+    </w:p>
+    <w:p>
+      <w:pPr>
+        <w:rPr>
+          <w:rFonts w:ascii="Times New Roman" w:hAnsi="Times New Roman"/>
+          <w:sz w:val="20"/>
+        </w:rPr>
+      </w:pPr>
+    </w:p>
+    <w:p>
+      <w:pPr>
+        <w:rPr>
+          <w:rFonts w:ascii="Garamond" w:hAnsi="Garamond"/>
+          <w:sz w:val="20"/>
+        </w:rPr>
+      </w:pPr>
+      <w:r>
+        <w:rPr>
+          <w:rFonts w:ascii="Garamond" w:hAnsi="Garamond"/>
+          <w:sz w:val="20"/>
+        </w:rPr>
+        <w:t xml:space="preserve">  1.4. Interactions with Existing Systems: How will it fit in?</w:t>
+      </w:r>
+    </w:p>
+    <w:p>
+      <w:pPr>
+        <w:jc w:val="both"/>
+        <w:rPr>
+          <w:rFonts w:ascii="Times New Roman" w:hAnsi="Times New Roman"/>
+          <w:sz w:val="20"/>
+        </w:rPr>
+      </w:pPr>
+      <w:r>
+        <w:rPr>
+          <w:rFonts w:ascii="Times New Roman" w:hAnsi="Times New Roman"/>
+          <w:sz w:val="20"/>
+        </w:rPr>
+        <w:tab/>
+        <w:t>The system will use the TM4C123 board, a solderless breadboard, and the speaker as shown in Figure 5.1. It will be powered using the USB cable. You may use a +5V power from the lab bench, but please do not power the TPA731 or the speaker with a voltage above +5V.</w:t>
+      </w:r>
+    </w:p>
+    <w:p>
+      <w:pPr>
+        <w:rPr>
+          <w:rFonts w:ascii="Times New Roman" w:hAnsi="Times New Roman"/>
+          <w:sz w:val="20"/>
+        </w:rPr>
+      </w:pPr>
+    </w:p>
+    <w:p>
+      <w:pPr>
+        <w:rPr>
+          <w:rFonts w:ascii="Garamond" w:hAnsi="Garamond"/>
+          <w:sz w:val="20"/>
+        </w:rPr>
+      </w:pPr>
+      <w:r>
+        <w:rPr>
+          <w:rFonts w:ascii="Garamond" w:hAnsi="Garamond"/>
+          <w:sz w:val="20"/>
+        </w:rPr>
+        <w:t xml:space="preserve">  1.5. Terminology: Define terms used in the document.</w:t>
+      </w:r>
+    </w:p>
+    <w:p>
+      <w:pPr>
+        <w:pStyle w:val="ListParagraph"/>
+        <w:numPr>
+          <w:ilvl w:val="0"/>
+          <w:numId w:val="1"/>
+        </w:numPr>
+        <w:rPr>
+          <w:rFonts w:ascii="Garamond" w:hAnsi="Garamond"/>
+          <w:sz w:val="20"/>
+          <w:highlight w:val="yellow"/>
+        </w:rPr>
+      </w:pPr>
+      <w:r>
+        <w:rPr>
+          <w:rFonts w:ascii="Garamond" w:hAnsi="Garamond"/>
+          <w:sz w:val="20"/>
+          <w:highlight w:val="yellow"/>
+        </w:rPr>
+        <w:t>SSI</w:t>
+      </w:r>
+    </w:p>
+    <w:p>
+      <w:pPr>
+        <w:pStyle w:val="ListParagraph"/>
+        <w:numPr>
+          <w:ilvl w:val="0"/>
+          <w:numId w:val="1"/>
+        </w:numPr>
+        <w:rPr>
+          <w:rFonts w:ascii="Garamond" w:hAnsi="Garamond"/>
+          <w:sz w:val="20"/>
+          <w:highlight w:val="yellow"/>
+        </w:rPr>
+      </w:pPr>
+      <w:r>
+        <w:rPr>
+          <w:rFonts w:ascii="Garamond" w:hAnsi="Garamond"/>
+          <w:sz w:val="20"/>
+          <w:highlight w:val="yellow"/>
+        </w:rPr>
+        <w:t>Linearity</w:t>
+      </w:r>
+    </w:p>
+    <w:p>
+      <w:pPr>
+        <w:pStyle w:val="ListParagraph"/>
+        <w:numPr>
+          <w:ilvl w:val="0"/>
+          <w:numId w:val="1"/>
+        </w:numPr>
+        <w:rPr>
+          <w:rFonts w:ascii="Garamond" w:hAnsi="Garamond"/>
+          <w:sz w:val="20"/>
+          <w:highlight w:val="yellow"/>
+        </w:rPr>
+      </w:pPr>
+      <w:r>
+        <w:rPr>
+          <w:rFonts w:ascii="Garamond" w:hAnsi="Garamond"/>
+          <w:sz w:val="20"/>
+          <w:highlight w:val="yellow"/>
+        </w:rPr>
+        <w:t>Frequency response</w:t>
+      </w:r>
+    </w:p>
+    <w:p>
+      <w:pPr>
+        <w:pStyle w:val="ListParagraph"/>
+        <w:numPr>
+          <w:ilvl w:val="0"/>
+          <w:numId w:val="1"/>
+        </w:numPr>
+        <w:rPr>
+          <w:rFonts w:ascii="Garamond" w:hAnsi="Garamond"/>
+          <w:sz w:val="20"/>
+          <w:highlight w:val="yellow"/>
+        </w:rPr>
+      </w:pPr>
+      <w:r>
+        <w:rPr>
+          <w:rFonts w:ascii="Garamond" w:hAnsi="Garamond"/>
+          <w:sz w:val="20"/>
+          <w:highlight w:val="yellow"/>
+        </w:rPr>
+        <w:t>Loudness</w:t>
+      </w:r>
+    </w:p>
+    <w:p>
+      <w:pPr>
+        <w:pStyle w:val="ListParagraph"/>
+        <w:numPr>
+          <w:ilvl w:val="0"/>
+          <w:numId w:val="1"/>
+        </w:numPr>
+        <w:rPr>
+          <w:rFonts w:ascii="Garamond" w:hAnsi="Garamond"/>
+          <w:sz w:val="20"/>
+          <w:highlight w:val="yellow"/>
+        </w:rPr>
+      </w:pPr>
+      <w:r>
+        <w:rPr>
+          <w:rFonts w:ascii="Garamond" w:hAnsi="Garamond"/>
+          <w:sz w:val="20"/>
+          <w:highlight w:val="yellow"/>
+        </w:rPr>
+        <w:t>Pitch</w:t>
+      </w:r>
+    </w:p>
+    <w:p>
+      <w:pPr>
+        <w:pStyle w:val="ListParagraph"/>
+        <w:numPr>
+          <w:ilvl w:val="0"/>
+          <w:numId w:val="1"/>
+        </w:numPr>
+        <w:rPr>
+          <w:rFonts w:ascii="Garamond" w:hAnsi="Garamond"/>
+          <w:sz w:val="20"/>
+          <w:highlight w:val="yellow"/>
+        </w:rPr>
+      </w:pPr>
+      <w:r>
+        <w:rPr>
+          <w:rFonts w:ascii="Garamond" w:hAnsi="Garamond"/>
+          <w:sz w:val="20"/>
+          <w:highlight w:val="yellow"/>
+        </w:rPr>
+        <w:t>Instrument</w:t>
+      </w:r>
+    </w:p>
+    <w:p>
+      <w:pPr>
+        <w:pStyle w:val="ListParagraph"/>
+        <w:numPr>
+          <w:ilvl w:val="0"/>
+          <w:numId w:val="1"/>
+        </w:numPr>
+        <w:rPr>
+          <w:rFonts w:ascii="Garamond" w:hAnsi="Garamond"/>
+          <w:sz w:val="20"/>
+          <w:highlight w:val="yellow"/>
+        </w:rPr>
+      </w:pPr>
+      <w:r>
+        <w:rPr>
+          <w:rFonts w:ascii="Garamond" w:hAnsi="Garamond"/>
+          <w:sz w:val="20"/>
+          <w:highlight w:val="yellow"/>
+        </w:rPr>
+        <w:t>Tempo</w:t>
+      </w:r>
+    </w:p>
+    <w:p>
+      <w:pPr>
+        <w:pStyle w:val="ListParagraph"/>
+        <w:numPr>
+          <w:ilvl w:val="0"/>
+          <w:numId w:val="1"/>
+        </w:numPr>
+        <w:rPr>
+          <w:rFonts w:ascii="Garamond" w:hAnsi="Garamond"/>
+          <w:sz w:val="20"/>
+          <w:highlight w:val="yellow"/>
+        </w:rPr>
+      </w:pPr>
+      <w:r>
+        <w:rPr>
+          <w:rFonts w:ascii="Garamond" w:hAnsi="Garamond"/>
+          <w:sz w:val="20"/>
+          <w:highlight w:val="yellow"/>
+        </w:rPr>
+        <w:t>Envelope</w:t>
+      </w:r>
+    </w:p>
+    <w:p>
+      <w:pPr>
+        <w:pStyle w:val="ListParagraph"/>
+        <w:numPr>
+          <w:ilvl w:val="0"/>
+          <w:numId w:val="1"/>
+        </w:numPr>
+        <w:rPr>
+          <w:rFonts w:ascii="Garamond" w:hAnsi="Garamond"/>
+          <w:sz w:val="20"/>
+          <w:highlight w:val="yellow"/>
+        </w:rPr>
+      </w:pPr>
+      <w:r>
+        <w:rPr>
+          <w:rFonts w:ascii="Garamond" w:hAnsi="Garamond"/>
+          <w:sz w:val="20"/>
+          <w:highlight w:val="yellow"/>
+        </w:rPr>
+        <w:t>Melody</w:t>
+      </w:r>
+    </w:p>
+    <w:p>
+      <w:pPr>
+        <w:pStyle w:val="ListParagraph"/>
+        <w:numPr>
+          <w:ilvl w:val="0"/>
+          <w:numId w:val="1"/>
+        </w:numPr>
+        <w:rPr>
+          <w:rFonts w:ascii="Garamond" w:hAnsi="Garamond"/>
+          <w:sz w:val="20"/>
+          <w:highlight w:val="yellow"/>
+        </w:rPr>
+      </w:pPr>
+      <w:r>
+        <w:rPr>
+          <w:rFonts w:ascii="Garamond" w:hAnsi="Garamond"/>
+          <w:sz w:val="20"/>
+          <w:highlight w:val="yellow"/>
+        </w:rPr>
+        <w:t>harmony</w:t>
+      </w:r>
+    </w:p>
+    <w:p>
+      <w:pPr>
+        <w:ind w:firstLine="720"/>
+        <w:jc w:val="both"/>
+        <w:rPr>
+          <w:rFonts w:ascii="Times New Roman" w:hAnsi="Times New Roman"/>
+          <w:sz w:val="20"/>
+        </w:rPr>
+      </w:pPr>
+      <w:r>
+        <w:rPr>
+          <w:rFonts w:ascii="Times New Roman" w:hAnsi="Times New Roman"/>
+          <w:sz w:val="20"/>
+        </w:rPr>
+        <w:t>Definitions for the terms SSI, linearity, frequency response, loudness, pitch, instrument, tempo, envelope, melody and harmony can be found in the textbook.</w:t>
+      </w:r>
+      <w:r>
+        <w:rPr>
+          <w:rFonts w:ascii="Times New Roman" w:hAnsi="Times New Roman"/>
+          <w:i/>
+          <w:sz w:val="20"/>
+        </w:rPr>
+        <w:t xml:space="preserve"> (Note to students: add any addition terms you feel are needed)</w:t>
+      </w:r>
+    </w:p>
+    <w:p>
+      <w:pPr>
+        <w:rPr>
+          <w:rFonts w:ascii="Times New Roman" w:hAnsi="Times New Roman"/>
+          <w:sz w:val="20"/>
+        </w:rPr>
+      </w:pPr>
+    </w:p>
+    <w:p>
+      <w:pPr>
+        <w:rPr>
+          <w:rFonts w:ascii="Garamond" w:hAnsi="Garamond"/>
+          <w:sz w:val="20"/>
+        </w:rPr>
+      </w:pPr>
+      <w:r>
+        <w:rPr>
+          <w:rFonts w:ascii="Garamond" w:hAnsi="Garamond"/>
+          <w:sz w:val="20"/>
+        </w:rPr>
+        <w:t xml:space="preserve">  1.6. Security: How will intellectual property be managed?</w:t>
+      </w:r>
+    </w:p>
+    <w:p>
+      <w:pPr>
+        <w:ind w:firstLine="720"/>
+        <w:jc w:val="both"/>
+        <w:rPr>
+          <w:rFonts w:ascii="Times New Roman" w:hAnsi="Times New Roman"/>
+          <w:sz w:val="20"/>
+        </w:rPr>
+      </w:pPr>
+      <w:r>
+        <w:rPr>
+          <w:rFonts w:ascii="Times New Roman" w:hAnsi="Times New Roman"/>
+          <w:sz w:val="20"/>
+        </w:rPr>
+        <w:t xml:space="preserve">The system may include software from </w:t>
+      </w:r>
+      <w:r>
+        <w:rPr>
+          <w:rFonts w:ascii="Times New Roman" w:hAnsi="Times New Roman"/>
+          <w:sz w:val="20"/>
+        </w:rPr>
+        <w:t>(</w:t>
+      </w:r>
+      <w:proofErr w:type="spellStart"/>
+      <w:r>
+        <w:rPr>
+          <w:rFonts w:ascii="Times New Roman" w:hAnsi="Times New Roman"/>
+          <w:sz w:val="20"/>
+          <w:highlight w:val="yellow"/>
+        </w:rPr>
+        <w:t>TivaWare</w:t>
+      </w:r>
+      <w:proofErr w:type="spellEnd"/>
+      <w:r>
+        <w:rPr>
+          <w:rFonts w:ascii="Times New Roman" w:hAnsi="Times New Roman"/>
+          <w:sz w:val="20"/>
+        </w:rPr>
+        <w:t>?)</w:t>
+      </w:r>
+      <w:r>
+        <w:rPr>
+          <w:rFonts w:ascii="Times New Roman" w:hAnsi="Times New Roman"/>
+          <w:sz w:val="20"/>
+        </w:rPr>
+        <w:t xml:space="preserve"> and from the book. No software written for this project may be transmitted, viewed, or communicated with any other EE445L student past, present, or future (other than the lab partner of course). It is the responsibility of the team to keep its EE445L lab solutions secure.</w:t>
+      </w:r>
+    </w:p>
+    <w:p>
+      <w:pPr>
+        <w:rPr>
+          <w:rFonts w:ascii="Times New Roman" w:hAnsi="Times New Roman"/>
+          <w:sz w:val="20"/>
+        </w:rPr>
+      </w:pPr>
+    </w:p>
+    <w:p>
+      <w:pPr>
+        <w:rPr>
+          <w:rFonts w:ascii="Garamond" w:hAnsi="Garamond"/>
+          <w:sz w:val="20"/>
+        </w:rPr>
+      </w:pPr>
+      <w:r>
+        <w:rPr>
+          <w:rFonts w:ascii="Garamond" w:hAnsi="Garamond"/>
+          <w:sz w:val="20"/>
+        </w:rPr>
+        <w:t>2. Function Description</w:t>
+      </w:r>
+    </w:p>
+    <w:p>
+      <w:pPr>
+        <w:rPr>
+          <w:rFonts w:ascii="Garamond" w:hAnsi="Garamond"/>
+          <w:sz w:val="20"/>
+        </w:rPr>
+      </w:pPr>
+      <w:r>
+        <w:rPr>
+          <w:rFonts w:ascii="Garamond" w:hAnsi="Garamond"/>
+          <w:sz w:val="20"/>
+        </w:rPr>
+        <w:lastRenderedPageBreak/>
+        <w:t xml:space="preserve">  2.1. Functionality: What will the system do precisely?</w:t>
+      </w:r>
+    </w:p>
+    <w:p>
+      <w:pPr>
+        <w:ind w:firstLine="720"/>
+        <w:jc w:val="both"/>
+        <w:rPr>
+          <w:rFonts w:ascii="Times New Roman" w:hAnsi="Times New Roman"/>
+          <w:i/>
+          <w:sz w:val="20"/>
+        </w:rPr>
+      </w:pPr>
+      <w:r>
+        <w:rPr>
+          <w:rFonts w:ascii="Times New Roman" w:hAnsi="Times New Roman"/>
+          <w:sz w:val="20"/>
+        </w:rPr>
+        <w:t xml:space="preserve">If the operator presses the play/pause button the music will play or pause. If the operator presses the play/pause button once the music should pause. Hitting the play/pause again causes music to continue. The play/pause button does not restart from the beginning, rather it continues from the position it was paused. If the rewind button is pressed, the music </w:t>
+      </w:r>
+      <w:proofErr w:type="gramStart"/>
+      <w:r>
+        <w:rPr>
+          <w:rFonts w:ascii="Times New Roman" w:hAnsi="Times New Roman"/>
+          <w:sz w:val="20"/>
+        </w:rPr>
+        <w:t>stops</w:t>
+      </w:r>
+      <w:proofErr w:type="gramEnd"/>
+      <w:r>
+        <w:rPr>
+          <w:rFonts w:ascii="Times New Roman" w:hAnsi="Times New Roman"/>
+          <w:sz w:val="20"/>
+        </w:rPr>
+        <w:t xml:space="preserve"> and the next play operation will start from the beginning. There is a mode switch that allows the operator to </w:t>
+      </w:r>
+      <w:r>
+        <w:rPr>
+          <w:rFonts w:ascii="Times New Roman" w:hAnsi="Times New Roman"/>
+          <w:sz w:val="20"/>
+          <w:highlight w:val="yellow"/>
+        </w:rPr>
+        <w:t>change the instrument the controller uses to play the music</w:t>
+      </w:r>
+      <w:r>
+        <w:rPr>
+          <w:rFonts w:ascii="Times New Roman" w:hAnsi="Times New Roman"/>
+          <w:sz w:val="20"/>
+          <w:highlight w:val="yellow"/>
+        </w:rPr>
+        <w:t>.</w:t>
+      </w:r>
+      <w:r>
+        <w:rPr>
+          <w:rFonts w:ascii="Times New Roman" w:hAnsi="Times New Roman"/>
+          <w:sz w:val="20"/>
+        </w:rPr>
+        <w:t xml:space="preserve">   </w:t>
+      </w:r>
+      <w:r>
+        <w:rPr>
+          <w:rFonts w:ascii="Times New Roman" w:hAnsi="Times New Roman"/>
+          <w:i/>
+          <w:sz w:val="20"/>
+        </w:rPr>
+        <w:t>(Note to students: if you use the internal switches you could rename the switches SW1 and SW2 to match the switches you use)</w:t>
+      </w:r>
+      <w:r>
+        <w:rPr>
+          <w:rFonts w:ascii="Times New Roman" w:hAnsi="Times New Roman"/>
+          <w:sz w:val="20"/>
+        </w:rPr>
+        <w:t xml:space="preserve"> </w:t>
+      </w:r>
+      <w:r>
+        <w:rPr>
+          <w:rFonts w:ascii="Times New Roman" w:hAnsi="Times New Roman"/>
+          <w:i/>
+          <w:sz w:val="20"/>
+        </w:rPr>
+        <w:t>(Note to students: specify exactly what your mode button does.)</w:t>
+      </w:r>
+    </w:p>
+    <w:p>
+      <w:pPr>
+        <w:ind w:firstLine="720"/>
+        <w:jc w:val="both"/>
+        <w:rPr>
+          <w:rFonts w:ascii="Times New Roman" w:hAnsi="Times New Roman"/>
+          <w:sz w:val="20"/>
+        </w:rPr>
+      </w:pPr>
+      <w:r>
+        <w:rPr>
+          <w:rFonts w:ascii="Times New Roman" w:hAnsi="Times New Roman"/>
+          <w:sz w:val="20"/>
+        </w:rPr>
+        <w:t>There must be a C data structure to hold the music</w:t>
+      </w:r>
+      <w:r>
+        <w:rPr>
+          <w:rFonts w:ascii="Times New Roman" w:hAnsi="Times New Roman"/>
+          <w:sz w:val="20"/>
+        </w:rPr>
+        <w:t xml:space="preserve">, </w:t>
+      </w:r>
+      <w:r>
+        <w:rPr>
+          <w:rFonts w:ascii="Times New Roman" w:hAnsi="Times New Roman"/>
+          <w:sz w:val="20"/>
+          <w:highlight w:val="yellow"/>
+        </w:rPr>
+        <w:t>which will be struct</w:t>
+      </w:r>
+      <w:r>
+        <w:rPr>
+          <w:rFonts w:ascii="Times New Roman" w:hAnsi="Times New Roman"/>
+          <w:sz w:val="20"/>
+        </w:rPr>
+        <w:t>. There must be a music driver that plays songs. The length of the song should be at least 30 seconds and comprise of at least 8 different frequencies. Although you will be playing only one song, the song data itself will be stored in</w:t>
+      </w:r>
       <w:bookmarkStart w:id="0" w:name="_GoBack"/>
       <w:bookmarkEnd w:id="0"/>
       <w:r>
         <w:rPr>
-          <w:rFonts w:ascii="Garamond" w:hAnsi="Garamond"/>
-          <w:sz w:val="20"/>
-        </w:rPr>
-        <w:t>1. Overview</w:t>
-      </w:r>
-    </w:p>
-    <w:p>
-      <w:pPr>
-        <w:rPr>
-          <w:rFonts w:ascii="Garamond" w:hAnsi="Garamond"/>
-          <w:sz w:val="20"/>
-        </w:rPr>
-      </w:pPr>
-      <w:r>
-        <w:rPr>
-          <w:rFonts w:ascii="Garamond" w:hAnsi="Garamond"/>
-          <w:sz w:val="20"/>
-        </w:rPr>
-        <w:t xml:space="preserve">  1.1. Objectives: Why are we doing this project? What is the purpose? </w:t>
-      </w:r>
-    </w:p>
-    <w:p>
-      <w:pPr>
-        <w:ind w:firstLine="720"/>
-        <w:jc w:val="both"/>
-        <w:rPr>
-          <w:rFonts w:ascii="Times New Roman" w:hAnsi="Times New Roman"/>
-          <w:sz w:val="20"/>
-        </w:rPr>
-      </w:pPr>
-      <w:r>
-        <w:rPr>
-          <w:rFonts w:ascii="Times New Roman" w:hAnsi="Times New Roman"/>
-          <w:sz w:val="20"/>
-        </w:rPr>
-        <w:t>The objectives of this project are to design, build and test a music player. Educationally, students are learning how to interface a DAC, how to design a speaker amplifier, how to store digital music in ROM, and how to perform DAC output in the background. Your goal is to play your favorite song.</w:t>
-      </w:r>
-    </w:p>
-    <w:p>
-      <w:pPr>
-        <w:jc w:val="both"/>
-        <w:rPr>
-          <w:rFonts w:ascii="Times New Roman" w:hAnsi="Times New Roman"/>
-          <w:sz w:val="20"/>
-        </w:rPr>
-      </w:pPr>
-    </w:p>
-    <w:p>
-      <w:pPr>
-        <w:rPr>
-          <w:rFonts w:ascii="Garamond" w:hAnsi="Garamond"/>
-          <w:sz w:val="20"/>
-        </w:rPr>
-      </w:pPr>
-      <w:r>
-        <w:rPr>
-          <w:rFonts w:ascii="Garamond" w:hAnsi="Garamond"/>
-          <w:sz w:val="20"/>
-        </w:rPr>
-        <w:t xml:space="preserve">  1.2. Process: How will the project be developed? </w:t>
-      </w:r>
-    </w:p>
-    <w:p>
-      <w:pPr>
-        <w:ind w:firstLine="720"/>
-        <w:jc w:val="both"/>
-        <w:rPr>
-          <w:rFonts w:ascii="Times New Roman" w:hAnsi="Times New Roman"/>
-          <w:sz w:val="20"/>
-        </w:rPr>
-      </w:pPr>
-      <w:r>
-        <w:rPr>
-          <w:rFonts w:ascii="Times New Roman" w:hAnsi="Times New Roman"/>
-          <w:sz w:val="20"/>
-        </w:rPr>
-        <w:t xml:space="preserve">The project will be developed using the TM4C123 board. There will be two or three switches that the operator will use to control the music player. The system will be built on a solderless breadboard and run on the usual USB power. The system may use the </w:t>
-      </w:r>
-      <w:proofErr w:type="gramStart"/>
-      <w:r>
-        <w:rPr>
-          <w:rFonts w:ascii="Times New Roman" w:hAnsi="Times New Roman"/>
-          <w:sz w:val="20"/>
-        </w:rPr>
-        <w:t>on board</w:t>
-      </w:r>
-      <w:proofErr w:type="gramEnd"/>
-      <w:r>
-        <w:rPr>
-          <w:rFonts w:ascii="Times New Roman" w:hAnsi="Times New Roman"/>
-          <w:sz w:val="20"/>
-        </w:rPr>
-        <w:t xml:space="preserve"> switches or off-board switches. A hardware/software interface will be designed that allows software to control the player. There will be at least three hardware/software modules: switch input, DAC output, and the music player.  The process will be to design and test each module independently from the other modules. After each module is tested, the system will be built and tested.</w:t>
-      </w:r>
-    </w:p>
-    <w:p>
-      <w:pPr>
-        <w:rPr>
-          <w:rFonts w:ascii="Times New Roman" w:hAnsi="Times New Roman"/>
-          <w:sz w:val="20"/>
-        </w:rPr>
-      </w:pPr>
-    </w:p>
-    <w:p>
-      <w:pPr>
-        <w:rPr>
-          <w:rFonts w:ascii="Garamond" w:hAnsi="Garamond"/>
-          <w:sz w:val="20"/>
-        </w:rPr>
-      </w:pPr>
-      <w:r>
-        <w:rPr>
-          <w:sz w:val="20"/>
-        </w:rPr>
-        <w:t xml:space="preserve">  </w:t>
-      </w:r>
-      <w:r>
-        <w:rPr>
-          <w:rFonts w:ascii="Garamond" w:hAnsi="Garamond"/>
-          <w:sz w:val="20"/>
-        </w:rPr>
-        <w:t>1.3. Roles and Responsibilities: Who will do what?  Who are the clients?</w:t>
-      </w:r>
-    </w:p>
-    <w:p>
-      <w:pPr>
-        <w:ind w:firstLine="720"/>
-        <w:jc w:val="both"/>
-        <w:rPr>
-          <w:rFonts w:ascii="Times New Roman" w:hAnsi="Times New Roman"/>
-          <w:sz w:val="20"/>
-        </w:rPr>
-      </w:pPr>
-      <w:r>
-        <w:rPr>
-          <w:rFonts w:ascii="Times New Roman" w:hAnsi="Times New Roman"/>
-          <w:sz w:val="20"/>
-        </w:rPr>
-        <w:t xml:space="preserve">EE445L students are the engineers and the TA is the client. Students are expected to make minor modifications to this document </w:t>
-      </w:r>
-      <w:proofErr w:type="gramStart"/>
-      <w:r>
-        <w:rPr>
-          <w:rFonts w:ascii="Times New Roman" w:hAnsi="Times New Roman"/>
-          <w:sz w:val="20"/>
-        </w:rPr>
-        <w:t>in order to</w:t>
-      </w:r>
-      <w:proofErr w:type="gramEnd"/>
-      <w:r>
-        <w:rPr>
-          <w:rFonts w:ascii="Times New Roman" w:hAnsi="Times New Roman"/>
-          <w:sz w:val="20"/>
-        </w:rPr>
-        <w:t xml:space="preserve"> clarify exactly what they plan to build. Students </w:t>
-      </w:r>
-      <w:proofErr w:type="gramStart"/>
-      <w:r>
-        <w:rPr>
-          <w:rFonts w:ascii="Times New Roman" w:hAnsi="Times New Roman"/>
-          <w:sz w:val="20"/>
-        </w:rPr>
-        <w:t>are allowed to</w:t>
-      </w:r>
-      <w:proofErr w:type="gramEnd"/>
-      <w:r>
-        <w:rPr>
-          <w:rFonts w:ascii="Times New Roman" w:hAnsi="Times New Roman"/>
-          <w:sz w:val="20"/>
-        </w:rPr>
-        <w:t xml:space="preserve"> divide responsibilities of the project however they wish, but, at the time of demonstration, both students are expected to understand all aspects of the design.</w:t>
-      </w:r>
-    </w:p>
-    <w:p>
-      <w:pPr>
-        <w:rPr>
-          <w:rFonts w:ascii="Times New Roman" w:hAnsi="Times New Roman"/>
-          <w:sz w:val="20"/>
-        </w:rPr>
-      </w:pPr>
-    </w:p>
-    <w:p>
-      <w:pPr>
-        <w:rPr>
-          <w:rFonts w:ascii="Garamond" w:hAnsi="Garamond"/>
-          <w:sz w:val="20"/>
-        </w:rPr>
-      </w:pPr>
-      <w:r>
-        <w:rPr>
-          <w:rFonts w:ascii="Garamond" w:hAnsi="Garamond"/>
-          <w:sz w:val="20"/>
-        </w:rPr>
-        <w:t xml:space="preserve">  1.4. Interactions with Existing Systems: How will it fit in?</w:t>
-      </w:r>
-    </w:p>
-    <w:p>
-      <w:pPr>
-        <w:jc w:val="both"/>
-        <w:rPr>
-          <w:rFonts w:ascii="Times New Roman" w:hAnsi="Times New Roman"/>
-          <w:sz w:val="20"/>
-        </w:rPr>
-      </w:pPr>
-      <w:r>
-        <w:rPr>
-          <w:rFonts w:ascii="Times New Roman" w:hAnsi="Times New Roman"/>
-          <w:sz w:val="20"/>
-        </w:rPr>
-        <w:tab/>
-        <w:t>The system will use the TM4C123 board, a solderless breadboard, and the speaker as shown in Figure 5.1. It will be powered using the USB cable. You may use a +5V power from the lab bench, but please do not power the TPA731 or the speaker with a voltage above +5V.</w:t>
-      </w:r>
-    </w:p>
-    <w:p>
-      <w:pPr>
-        <w:rPr>
-          <w:rFonts w:ascii="Times New Roman" w:hAnsi="Times New Roman"/>
-          <w:sz w:val="20"/>
-        </w:rPr>
-      </w:pPr>
-    </w:p>
-    <w:p>
-      <w:pPr>
-        <w:rPr>
-          <w:rFonts w:ascii="Garamond" w:hAnsi="Garamond"/>
-          <w:sz w:val="20"/>
-        </w:rPr>
-      </w:pPr>
-      <w:r>
-        <w:rPr>
-          <w:rFonts w:ascii="Garamond" w:hAnsi="Garamond"/>
-          <w:sz w:val="20"/>
-        </w:rPr>
-        <w:t xml:space="preserve">  1.5. Terminology: Define terms used in the document.</w:t>
-      </w:r>
-    </w:p>
-    <w:p>
-      <w:pPr>
-        <w:ind w:firstLine="720"/>
-        <w:jc w:val="both"/>
-        <w:rPr>
-          <w:rFonts w:ascii="Times New Roman" w:hAnsi="Times New Roman"/>
-          <w:sz w:val="20"/>
-        </w:rPr>
-      </w:pPr>
-      <w:r>
-        <w:rPr>
-          <w:rFonts w:ascii="Times New Roman" w:hAnsi="Times New Roman"/>
-          <w:sz w:val="20"/>
-        </w:rPr>
-        <w:t>Definitions for the terms SSI, linearity, frequency response, loudness, pitch, instrument, tempo, envelope, melody and harmony can be found in the textbook.</w:t>
-      </w:r>
-      <w:r>
-        <w:rPr>
-          <w:rFonts w:ascii="Times New Roman" w:hAnsi="Times New Roman"/>
-          <w:i/>
-          <w:sz w:val="20"/>
-        </w:rPr>
-        <w:t xml:space="preserve"> (Note to students: add any addition terms you feel are needed)</w:t>
-      </w:r>
-    </w:p>
-    <w:p>
-      <w:pPr>
-        <w:rPr>
-          <w:rFonts w:ascii="Times New Roman" w:hAnsi="Times New Roman"/>
-          <w:sz w:val="20"/>
-        </w:rPr>
-      </w:pPr>
-    </w:p>
-    <w:p>
-      <w:pPr>
-        <w:rPr>
-          <w:rFonts w:ascii="Garamond" w:hAnsi="Garamond"/>
-          <w:sz w:val="20"/>
-        </w:rPr>
-      </w:pPr>
-      <w:r>
-        <w:rPr>
-          <w:rFonts w:ascii="Garamond" w:hAnsi="Garamond"/>
-          <w:sz w:val="20"/>
-        </w:rPr>
-        <w:t xml:space="preserve">  1.6. Security: How will intellectual property be managed?</w:t>
-      </w:r>
-    </w:p>
-    <w:p>
-      <w:pPr>
-        <w:ind w:firstLine="720"/>
-        <w:jc w:val="both"/>
-        <w:rPr>
-          <w:rFonts w:ascii="Times New Roman" w:hAnsi="Times New Roman"/>
-          <w:sz w:val="20"/>
-        </w:rPr>
-      </w:pPr>
-      <w:r>
-        <w:rPr>
-          <w:rFonts w:ascii="Times New Roman" w:hAnsi="Times New Roman"/>
-          <w:sz w:val="20"/>
-        </w:rPr>
-        <w:t xml:space="preserve">The system may include software from </w:t>
-      </w:r>
-      <w:proofErr w:type="spellStart"/>
-      <w:r>
-        <w:rPr>
-          <w:rFonts w:ascii="Times New Roman" w:hAnsi="Times New Roman"/>
-          <w:sz w:val="20"/>
-        </w:rPr>
-        <w:t>StellarisWare</w:t>
-      </w:r>
-      <w:proofErr w:type="spellEnd"/>
-      <w:r>
-        <w:rPr>
-          <w:rFonts w:ascii="Times New Roman" w:hAnsi="Times New Roman"/>
-          <w:sz w:val="20"/>
-        </w:rPr>
-        <w:t xml:space="preserve"> and from the book. No software written for this project may be transmitted, viewed, or communicated with any other EE445L student past, present, or future (other than the lab partner of course). It is the responsibility of the team to keep its EE445L lab solutions secure.</w:t>
-      </w:r>
-    </w:p>
-    <w:p>
-      <w:pPr>
-        <w:rPr>
-          <w:rFonts w:ascii="Times New Roman" w:hAnsi="Times New Roman"/>
-          <w:sz w:val="20"/>
-        </w:rPr>
-      </w:pPr>
-    </w:p>
-    <w:p>
-      <w:pPr>
-        <w:rPr>
-          <w:rFonts w:ascii="Garamond" w:hAnsi="Garamond"/>
-          <w:sz w:val="20"/>
-        </w:rPr>
-      </w:pPr>
-      <w:r>
-        <w:rPr>
-          <w:rFonts w:ascii="Garamond" w:hAnsi="Garamond"/>
-          <w:sz w:val="20"/>
-        </w:rPr>
-        <w:t>2. Function Description</w:t>
-      </w:r>
-    </w:p>
-    <w:p>
-      <w:pPr>
-        <w:rPr>
-          <w:rFonts w:ascii="Garamond" w:hAnsi="Garamond"/>
-          <w:sz w:val="20"/>
-        </w:rPr>
-      </w:pPr>
-      <w:r>
-        <w:rPr>
-          <w:rFonts w:ascii="Garamond" w:hAnsi="Garamond"/>
-          <w:sz w:val="20"/>
-        </w:rPr>
-        <w:t xml:space="preserve">  2.1. Functionality: What will the system do precisely?</w:t>
-      </w:r>
-    </w:p>
-    <w:p>
-      <w:pPr>
-        <w:ind w:firstLine="720"/>
-        <w:jc w:val="both"/>
-        <w:rPr>
-          <w:rFonts w:ascii="Times New Roman" w:hAnsi="Times New Roman"/>
-          <w:i/>
-          <w:sz w:val="20"/>
-        </w:rPr>
-      </w:pPr>
-      <w:r>
-        <w:rPr>
-          <w:rFonts w:ascii="Times New Roman" w:hAnsi="Times New Roman"/>
-          <w:sz w:val="20"/>
-        </w:rPr>
-        <w:t xml:space="preserve">If the operator presses the play/pause button the music will play or pause. If the operator presses the play/pause button once the music should pause. Hitting the play/pause again causes music to continue. The play/pause button does not restart from the beginning, rather it continues from the position it was paused. If the rewind button is pressed, the music </w:t>
-      </w:r>
-      <w:proofErr w:type="gramStart"/>
-      <w:r>
-        <w:rPr>
-          <w:rFonts w:ascii="Times New Roman" w:hAnsi="Times New Roman"/>
-          <w:sz w:val="20"/>
-        </w:rPr>
-        <w:t>stops</w:t>
-      </w:r>
-      <w:proofErr w:type="gramEnd"/>
-      <w:r>
-        <w:rPr>
-          <w:rFonts w:ascii="Times New Roman" w:hAnsi="Times New Roman"/>
-          <w:sz w:val="20"/>
-        </w:rPr>
-        <w:t xml:space="preserve"> and the next play operation will start from the beginning. There is a mode switch that allows the operator to control some aspect of the player. Possibilities include instrument, envelope or tempo.   </w:t>
-      </w:r>
-      <w:r>
-        <w:rPr>
-          <w:rFonts w:ascii="Times New Roman" w:hAnsi="Times New Roman"/>
-          <w:i/>
-          <w:sz w:val="20"/>
-        </w:rPr>
-        <w:t>(Note to students: if you use the internal switches you could rename the switches SW1 and SW2 to match the switches you use)</w:t>
-      </w:r>
-      <w:r>
-        <w:rPr>
-          <w:rFonts w:ascii="Times New Roman" w:hAnsi="Times New Roman"/>
-          <w:sz w:val="20"/>
-        </w:rPr>
-        <w:t xml:space="preserve"> </w:t>
-      </w:r>
-      <w:r>
-        <w:rPr>
-          <w:rFonts w:ascii="Times New Roman" w:hAnsi="Times New Roman"/>
-          <w:i/>
-          <w:sz w:val="20"/>
-        </w:rPr>
-        <w:t>(Note to students: specify exactly what your mode button does.)</w:t>
-      </w:r>
-    </w:p>
-    <w:p>
-      <w:pPr>
-        <w:ind w:firstLine="720"/>
-        <w:jc w:val="both"/>
-        <w:rPr>
-          <w:rFonts w:ascii="Times New Roman" w:hAnsi="Times New Roman"/>
-          <w:sz w:val="20"/>
-        </w:rPr>
-      </w:pPr>
-      <w:r>
-        <w:rPr>
-          <w:rFonts w:ascii="Times New Roman" w:hAnsi="Times New Roman"/>
-          <w:sz w:val="20"/>
-        </w:rPr>
-        <w:t xml:space="preserve">There must be a C data structure to hold the music. There must be a music driver that plays songs. The length of the song should be at least 30 seconds and comprise of at least 8 different frequencies. Although you will be playing only one song, the song data itself will be stored in a separate place and be easy to change. The player runs in the background using interrupts. The foreground (main) initializes the player, then executes </w:t>
+          <w:rFonts w:ascii="Times New Roman" w:hAnsi="Times New Roman"/>
+          <w:sz w:val="20"/>
+        </w:rPr>
+        <w:t xml:space="preserve"> a separate place and be easy to change. The player runs in the background using interrupts. The foreground (main) initializes the player, then executes </w:t>
       </w:r>
       <w:proofErr w:type="gramStart"/>
       <w:r>
@@ -1040,6 +1555,7 @@
           <w:rFonts w:ascii="Times New Roman" w:hAnsi="Times New Roman"/>
           <w:sz w:val="20"/>
         </w:rPr>
+        <w:lastRenderedPageBreak/>
         <w:t xml:space="preserve">There are three deliverables: preparation, demonstration, and report. </w:t>
       </w:r>
       <w:r>
@@ -1066,6 +1582,127 @@
     </w:sectPr>
   </w:body>
 </w:document>
+</file>
+
+<file path=word/numbering.xml><?xml version="1.0" encoding="utf-8"?>
+<w:numbering xmlns:wpc="http://schemas.microsoft.com/office/word/2010/wordprocessingCanvas" xmlns:cx="http://schemas.microsoft.com/office/drawing/2014/chartex" xmlns:cx1="http://schemas.microsoft.com/office/drawing/2015/9/8/chartex" xmlns:cx2="http://schemas.microsoft.com/office/drawing/2015/10/21/chartex" xmlns:cx3="http://schemas.microsoft.com/office/drawing/2016/5/9/chartex" xmlns:cx4="http://schemas.microsoft.com/office/drawing/2016/5/10/chartex" xmlns:cx5="http://schemas.microsoft.com/office/drawing/2016/5/11/chartex" xmlns:cx6="http://schemas.microsoft.com/office/drawing/2016/5/12/chartex" xmlns:cx7="http://schemas.microsoft.com/office/drawing/2016/5/13/chartex" xmlns:cx8="http://schemas.microsoft.com/office/drawing/2016/5/14/chartex" xmlns:mc="http://schemas.openxmlformats.org/markup-compatibility/2006" xmlns:aink="http://schemas.microsoft.com/office/drawing/2016/ink" xmlns:am3d="http://schemas.microsoft.com/office/drawing/2017/model3d" xmlns:o="urn:schemas-microsoft-com:office:office" xmlns:r="http://schemas.openxmlformats.org/officeDocument/2006/relationships" xmlns:m="http://schemas.openxmlformats.org/officeDocument/2006/math" xmlns:v="urn:schemas-microsoft-com:vml" xmlns:wp14="http://schemas.microsoft.com/office/word/2010/wordprocessingDrawing" xmlns:wp="http://schemas.openxmlformats.org/drawingml/2006/wordprocessingDrawing" xmlns:w10="urn:schemas-microsoft-com:office:word" xmlns:w="http://schemas.openxmlformats.org/wordprocessingml/2006/main" xmlns:w14="http://schemas.microsoft.com/office/word/2010/wordml" xmlns:w15="http://schemas.microsoft.com/office/word/2012/wordml" xmlns:w16cid="http://schemas.microsoft.com/office/word/2016/wordml/cid" xmlns:w16se="http://schemas.microsoft.com/office/word/2015/wordml/symex" xmlns:wpg="http://schemas.microsoft.com/office/word/2010/wordprocessingGroup" xmlns:wpi="http://schemas.microsoft.com/office/word/2010/wordprocessingInk" xmlns:wne="http://schemas.microsoft.com/office/word/2006/wordml" xmlns:wps="http://schemas.microsoft.com/office/word/2010/wordprocessingShape" mc:Ignorable="w14 w15 w16se w16cid wp14">
+  <w:abstractNum w:abstractNumId="0" w15:restartNumberingAfterBreak="0">
+    <w:nsid w:val="1B293C4A"/>
+    <w:multiLevelType w:val="hybridMultilevel"/>
+    <w:tmpl w:val="1560695A"/>
+    <w:lvl w:ilvl="0" w:tplc="04090001">
+      <w:start w:val="1"/>
+      <w:numFmt w:val="bullet"/>
+      <w:lvlText w:val=""/>
+      <w:lvlJc w:val="left"/>
+      <w:pPr>
+        <w:ind w:left="1800" w:hanging="360"/>
+      </w:pPr>
+      <w:rPr>
+        <w:rFonts w:ascii="Symbol" w:hAnsi="Symbol" w:hint="default"/>
+      </w:rPr>
+    </w:lvl>
+    <w:lvl w:ilvl="1" w:tplc="04090003">
+      <w:start w:val="1"/>
+      <w:numFmt w:val="bullet"/>
+      <w:lvlText w:val="o"/>
+      <w:lvlJc w:val="left"/>
+      <w:pPr>
+        <w:ind w:left="2520" w:hanging="360"/>
+      </w:pPr>
+      <w:rPr>
+        <w:rFonts w:ascii="Courier New" w:hAnsi="Courier New" w:cs="Courier New" w:hint="default"/>
+      </w:rPr>
+    </w:lvl>
+    <w:lvl w:ilvl="2" w:tplc="04090005" w:tentative="1">
+      <w:start w:val="1"/>
+      <w:numFmt w:val="bullet"/>
+      <w:lvlText w:val=""/>
+      <w:lvlJc w:val="left"/>
+      <w:pPr>
+        <w:ind w:left="3240" w:hanging="360"/>
+      </w:pPr>
+      <w:rPr>
+        <w:rFonts w:ascii="Wingdings" w:hAnsi="Wingdings" w:hint="default"/>
+      </w:rPr>
+    </w:lvl>
+    <w:lvl w:ilvl="3" w:tplc="04090001" w:tentative="1">
+      <w:start w:val="1"/>
+      <w:numFmt w:val="bullet"/>
+      <w:lvlText w:val=""/>
+      <w:lvlJc w:val="left"/>
+      <w:pPr>
+        <w:ind w:left="3960" w:hanging="360"/>
+      </w:pPr>
+      <w:rPr>
+        <w:rFonts w:ascii="Symbol" w:hAnsi="Symbol" w:hint="default"/>
+      </w:rPr>
+    </w:lvl>
+    <w:lvl w:ilvl="4" w:tplc="04090003" w:tentative="1">
+      <w:start w:val="1"/>
+      <w:numFmt w:val="bullet"/>
+      <w:lvlText w:val="o"/>
+      <w:lvlJc w:val="left"/>
+      <w:pPr>
+        <w:ind w:left="4680" w:hanging="360"/>
+      </w:pPr>
+      <w:rPr>
+        <w:rFonts w:ascii="Courier New" w:hAnsi="Courier New" w:cs="Courier New" w:hint="default"/>
+      </w:rPr>
+    </w:lvl>
+    <w:lvl w:ilvl="5" w:tplc="04090005" w:tentative="1">
+      <w:start w:val="1"/>
+      <w:numFmt w:val="bullet"/>
+      <w:lvlText w:val=""/>
+      <w:lvlJc w:val="left"/>
+      <w:pPr>
+        <w:ind w:left="5400" w:hanging="360"/>
+      </w:pPr>
+      <w:rPr>
+        <w:rFonts w:ascii="Wingdings" w:hAnsi="Wingdings" w:hint="default"/>
+      </w:rPr>
+    </w:lvl>
+    <w:lvl w:ilvl="6" w:tplc="04090001" w:tentative="1">
+      <w:start w:val="1"/>
+      <w:numFmt w:val="bullet"/>
+      <w:lvlText w:val=""/>
+      <w:lvlJc w:val="left"/>
+      <w:pPr>
+        <w:ind w:left="6120" w:hanging="360"/>
+      </w:pPr>
+      <w:rPr>
+        <w:rFonts w:ascii="Symbol" w:hAnsi="Symbol" w:hint="default"/>
+      </w:rPr>
+    </w:lvl>
+    <w:lvl w:ilvl="7" w:tplc="04090003" w:tentative="1">
+      <w:start w:val="1"/>
+      <w:numFmt w:val="bullet"/>
+      <w:lvlText w:val="o"/>
+      <w:lvlJc w:val="left"/>
+      <w:pPr>
+        <w:ind w:left="6840" w:hanging="360"/>
+      </w:pPr>
+      <w:rPr>
+        <w:rFonts w:ascii="Courier New" w:hAnsi="Courier New" w:cs="Courier New" w:hint="default"/>
+      </w:rPr>
+    </w:lvl>
+    <w:lvl w:ilvl="8" w:tplc="04090005" w:tentative="1">
+      <w:start w:val="1"/>
+      <w:numFmt w:val="bullet"/>
+      <w:lvlText w:val=""/>
+      <w:lvlJc w:val="left"/>
+      <w:pPr>
+        <w:ind w:left="7560" w:hanging="360"/>
+      </w:pPr>
+      <w:rPr>
+        <w:rFonts w:ascii="Wingdings" w:hAnsi="Wingdings" w:hint="default"/>
+      </w:rPr>
+    </w:lvl>
+  </w:abstractNum>
+  <w:num w:numId="1">
+    <w:abstractNumId w:val="0"/>
+  </w:num>
+</w:numbering>
 </file>
 
 <file path=word/styles.xml><?xml version="1.0" encoding="utf-8"?>
@@ -1502,6 +2139,17 @@
     <w:semiHidden/>
     <w:unhideWhenUsed/>
   </w:style>
+  <w:style w:type="paragraph" w:styleId="ListParagraph">
+    <w:name w:val="List Paragraph"/>
+    <w:basedOn w:val="Normal"/>
+    <w:uiPriority w:val="34"/>
+    <w:qFormat/>
+    <w:rsid w:val="003B62E3"/>
+    <w:pPr>
+      <w:ind w:left="720"/>
+      <w:contextualSpacing/>
+    </w:pPr>
+  </w:style>
 </w:styles>
 </file>
 

</xml_diff>

<commit_message>
Lab Report Update. Parts A-D complete.
</commit_message>
<xml_diff>
--- a/Lab5_445L/Requirements Document.docx
+++ b/Lab5_445L/Requirements Document.docx
@@ -1035,30 +1035,7 @@
           <w:rFonts w:ascii="Times New Roman" w:hAnsi="Times New Roman"/>
           <w:sz w:val="20"/>
         </w:rPr>
-        <w:t xml:space="preserve"> and the next play operation will start from the beginning. There is a mode switch that allows the operator to </w:t>
-      </w:r>
-      <w:r>
-        <w:rPr>
-          <w:rFonts w:ascii="Times New Roman" w:hAnsi="Times New Roman"/>
-          <w:sz w:val="20"/>
-          <w:highlight w:val="yellow"/>
-        </w:rPr>
-        <w:t>change the instrument the controller uses to play the music</w:t>
-      </w:r>
-      <w:r>
-        <w:rPr>
-          <w:rFonts w:ascii="Times New Roman" w:hAnsi="Times New Roman"/>
-          <w:sz w:val="20"/>
-          <w:highlight w:val="yellow"/>
-        </w:rPr>
-        <w:t>.</w:t>
-      </w:r>
-      <w:r>
-        <w:rPr>
-          <w:rFonts w:ascii="Times New Roman" w:hAnsi="Times New Roman"/>
-          <w:sz w:val="20"/>
-        </w:rPr>
-        <w:t xml:space="preserve">   </w:t>
+        <w:t xml:space="preserve"> and the next play operation will start from the beginning. </w:t>
       </w:r>
     </w:p>
     <w:p>
@@ -1071,8 +1048,6 @@
           <w:sz w:val="20"/>
         </w:rPr>
       </w:pPr>
-      <w:bookmarkStart w:id="0" w:name="_GoBack"/>
-      <w:bookmarkEnd w:id="0"/>
     </w:p>
     <w:p>
       <w:pPr>
@@ -1095,7 +1070,14 @@
           <w:rFonts w:ascii="Times New Roman" w:hAnsi="Times New Roman"/>
           <w:sz w:val="20"/>
         </w:rPr>
-        <w:t xml:space="preserve">, </w:t>
+        <w:t>,</w:t>
+      </w:r>
+      <w:r>
+        <w:rPr>
+          <w:rFonts w:ascii="Times New Roman" w:hAnsi="Times New Roman"/>
+          <w:sz w:val="20"/>
+        </w:rPr>
+        <w:t xml:space="preserve"> </w:t>
       </w:r>
       <w:r>
         <w:rPr>
@@ -1111,15 +1093,15 @@
           <w:sz w:val="20"/>
           <w:highlight w:val="yellow"/>
         </w:rPr>
-        <w:t xml:space="preserve">a </w:t>
-      </w:r>
-      <w:r>
-        <w:rPr>
-          <w:rFonts w:ascii="Times New Roman" w:hAnsi="Times New Roman"/>
-          <w:sz w:val="20"/>
-          <w:highlight w:val="yellow"/>
-        </w:rPr>
-        <w:t>struct</w:t>
+        <w:t>a</w:t>
+      </w:r>
+      <w:r>
+        <w:rPr>
+          <w:rFonts w:ascii="Times New Roman" w:hAnsi="Times New Roman"/>
+          <w:sz w:val="20"/>
+          <w:highlight w:val="yellow"/>
+        </w:rPr>
+        <w:t>n array</w:t>
       </w:r>
       <w:r>
         <w:rPr>
@@ -1617,22 +1599,22 @@
           <w:rFonts w:ascii="Garamond" w:hAnsi="Garamond"/>
           <w:sz w:val="20"/>
         </w:rPr>
+        <w:t>3. Deliverables</w:t>
+      </w:r>
+    </w:p>
+    <w:p>
+      <w:pPr>
+        <w:rPr>
+          <w:rFonts w:ascii="Garamond" w:hAnsi="Garamond"/>
+          <w:sz w:val="20"/>
+        </w:rPr>
+      </w:pPr>
+      <w:r>
+        <w:rPr>
+          <w:rFonts w:ascii="Garamond" w:hAnsi="Garamond"/>
+          <w:sz w:val="20"/>
+        </w:rPr>
         <w:lastRenderedPageBreak/>
-        <w:t>3. Deliverables</w:t>
-      </w:r>
-    </w:p>
-    <w:p>
-      <w:pPr>
-        <w:rPr>
-          <w:rFonts w:ascii="Garamond" w:hAnsi="Garamond"/>
-          <w:sz w:val="20"/>
-        </w:rPr>
-      </w:pPr>
-      <w:r>
-        <w:rPr>
-          <w:rFonts w:ascii="Garamond" w:hAnsi="Garamond"/>
-          <w:sz w:val="20"/>
-        </w:rPr>
         <w:t xml:space="preserve">  3.1. Reports: How will the system be described?</w:t>
       </w:r>
     </w:p>
@@ -1713,6 +1695,12 @@
       </w:r>
     </w:p>
     <w:p>
+      <w:pPr>
+        <w:rPr>
+          <w:rFonts w:ascii="Times New Roman" w:hAnsi="Times New Roman"/>
+          <w:sz w:val="20"/>
+        </w:rPr>
+      </w:pPr>
       <w:r>
         <w:rPr>
           <w:rFonts w:ascii="Times New Roman" w:hAnsi="Times New Roman"/>
@@ -1720,6 +1708,8 @@
         </w:rPr>
         <w:t>There are three deliverables: preparation, demonstration, and report.</w:t>
       </w:r>
+      <w:bookmarkStart w:id="0" w:name="_GoBack"/>
+      <w:bookmarkEnd w:id="0"/>
     </w:p>
     <w:sectPr>
       <w:pgSz w:w="12240" w:h="15840"/>
@@ -2262,6 +2252,7 @@
   <w:style w:type="character" w:default="1" w:styleId="DefaultParagraphFont">
     <w:name w:val="Default Paragraph Font"/>
     <w:uiPriority w:val="1"/>
+    <w:semiHidden/>
     <w:unhideWhenUsed/>
   </w:style>
   <w:style w:type="table" w:default="1" w:styleId="TableNormal">

</xml_diff>